<commit_message>
Commit of 15.03.2024 -> starting map implemented (hardcoded), teleport implementation
</commit_message>
<xml_diff>
--- a/4_Diari/Diario-15.03.2024.docx
+++ b/4_Diari/Diario-15.03.2024.docx
@@ -210,6 +210,25 @@
                 <w:rFonts w:ascii="Arial" w:hAnsi="Arial" w:cs="Arial"/>
               </w:rPr>
             </w:pPr>
+            <w:r>
+              <w:rPr>
+                <w:rFonts w:ascii="Arial" w:hAnsi="Arial" w:cs="Arial"/>
+              </w:rPr>
+              <w:t>10:05-11:35:</w:t>
+            </w:r>
+          </w:p>
+          <w:p>
+            <w:pPr>
+              <w:rPr>
+                <w:rFonts w:ascii="Arial" w:hAnsi="Arial" w:cs="Arial"/>
+              </w:rPr>
+            </w:pPr>
+            <w:r>
+              <w:rPr>
+                <w:rFonts w:ascii="Arial" w:hAnsi="Arial" w:cs="Arial"/>
+              </w:rPr>
+              <w:t>12:30-14:00:</w:t>
+            </w:r>
           </w:p>
         </w:tc>
       </w:tr>
@@ -271,8 +290,6 @@
               </w:rPr>
               <w:t>Il giocatore è troppo lento rispetto alla grandezza della mappa, ho aumentato la velocità del giocatore</w:t>
             </w:r>
-            <w:bookmarkStart w:id="3" w:name="_GoBack"/>
-            <w:bookmarkEnd w:id="3"/>
           </w:p>
         </w:tc>
       </w:tr>
@@ -441,48 +458,8 @@
                 <w:rFonts w:ascii="Arial" w:hAnsi="Arial" w:cs="Arial"/>
               </w:rPr>
             </w:pPr>
-            <w:r>
-              <w:rPr>
-                <w:rFonts w:ascii="Arial" w:hAnsi="Arial" w:cs="Arial"/>
-              </w:rPr>
-              <w:t xml:space="preserve">Abbiamo prefissato il </w:t>
-            </w:r>
-            <w:proofErr w:type="spellStart"/>
-            <w:r>
-              <w:rPr>
-                <w:rFonts w:ascii="Arial" w:hAnsi="Arial" w:cs="Arial"/>
-              </w:rPr>
-              <w:t>trello</w:t>
-            </w:r>
-            <w:proofErr w:type="spellEnd"/>
-            <w:r>
-              <w:rPr>
-                <w:rFonts w:ascii="Arial" w:hAnsi="Arial" w:cs="Arial"/>
-              </w:rPr>
-              <w:t xml:space="preserve"> secondo la programmazione del </w:t>
-            </w:r>
-            <w:proofErr w:type="spellStart"/>
-            <w:proofErr w:type="gramStart"/>
-            <w:r>
-              <w:rPr>
-                <w:rFonts w:ascii="Arial" w:hAnsi="Arial" w:cs="Arial"/>
-              </w:rPr>
-              <w:t>Gannt</w:t>
-            </w:r>
-            <w:proofErr w:type="spellEnd"/>
-            <w:r>
-              <w:rPr>
-                <w:rFonts w:ascii="Arial" w:hAnsi="Arial" w:cs="Arial"/>
-              </w:rPr>
-              <w:t xml:space="preserve">  e</w:t>
-            </w:r>
-            <w:proofErr w:type="gramEnd"/>
-            <w:r>
-              <w:rPr>
-                <w:rFonts w:ascii="Arial" w:hAnsi="Arial" w:cs="Arial"/>
-              </w:rPr>
-              <w:t xml:space="preserve"> prefissato di creare 5 statue a testa che saranno poi usate come obbiettivo del gioco</w:t>
-            </w:r>
+            <w:bookmarkStart w:id="3" w:name="_GoBack"/>
+            <w:bookmarkEnd w:id="3"/>
           </w:p>
         </w:tc>
       </w:tr>
@@ -4040,6 +4017,7 @@
     <w:rsid w:val="00886235"/>
     <w:rsid w:val="008A6626"/>
     <w:rsid w:val="008B4A4C"/>
+    <w:rsid w:val="008E13D5"/>
     <w:rsid w:val="008E6A10"/>
     <w:rsid w:val="008F0569"/>
     <w:rsid w:val="00910CDF"/>
@@ -4065,7 +4043,6 @@
     <w:rsid w:val="00B5079C"/>
     <w:rsid w:val="00BD119E"/>
     <w:rsid w:val="00C22A10"/>
-    <w:rsid w:val="00C4670D"/>
     <w:rsid w:val="00C57AC2"/>
     <w:rsid w:val="00CB349C"/>
     <w:rsid w:val="00CC5E51"/>
@@ -4891,7 +4868,7 @@
 </file>
 
 <file path=customXml/itemProps1.xml><?xml version="1.0" encoding="utf-8"?>
-<ds:datastoreItem xmlns:ds="http://schemas.openxmlformats.org/officeDocument/2006/customXml" ds:itemID="{261EB587-B0DE-494A-9200-5F5E4822EAF5}">
+<ds:datastoreItem xmlns:ds="http://schemas.openxmlformats.org/officeDocument/2006/customXml" ds:itemID="{17D4795E-B62D-402F-9DE7-B16166A43C15}">
   <ds:schemaRefs>
     <ds:schemaRef ds:uri="http://schemas.openxmlformats.org/officeDocument/2006/bibliography"/>
   </ds:schemaRefs>

</xml_diff>

<commit_message>
Commit of 15.03.2024 -> Keymap options implementation
</commit_message>
<xml_diff>
--- a/4_Diari/Diario-15.03.2024.docx
+++ b/4_Diari/Diario-15.03.2024.docx
@@ -114,7 +114,19 @@
               <w:rPr>
                 <w:rFonts w:ascii="Arial" w:hAnsi="Arial" w:cs="Arial"/>
               </w:rPr>
-              <w:t>26.01</w:t>
+              <w:t>15</w:t>
+            </w:r>
+            <w:r>
+              <w:rPr>
+                <w:rFonts w:ascii="Arial" w:hAnsi="Arial" w:cs="Arial"/>
+              </w:rPr>
+              <w:t>.0</w:t>
+            </w:r>
+            <w:r>
+              <w:rPr>
+                <w:rFonts w:ascii="Arial" w:hAnsi="Arial" w:cs="Arial"/>
+              </w:rPr>
+              <w:t>3</w:t>
             </w:r>
             <w:r>
               <w:rPr>
@@ -203,18 +215,17 @@
               <w:t>hardcoded</w:t>
             </w:r>
             <w:proofErr w:type="spellEnd"/>
-          </w:p>
-          <w:p>
-            <w:pPr>
-              <w:rPr>
-                <w:rFonts w:ascii="Arial" w:hAnsi="Arial" w:cs="Arial"/>
-              </w:rPr>
-            </w:pPr>
             <w:r>
               <w:rPr>
                 <w:rFonts w:ascii="Arial" w:hAnsi="Arial" w:cs="Arial"/>
               </w:rPr>
-              <w:t>10:05-11:35:</w:t>
+              <w:t xml:space="preserve">, </w:t>
+            </w:r>
+            <w:r>
+              <w:rPr>
+                <w:rFonts w:ascii="Arial" w:hAnsi="Arial" w:cs="Arial"/>
+              </w:rPr>
+              <w:t>scrittura test per carica partita, aggiunta interfaccia di gioco</w:t>
             </w:r>
           </w:p>
           <w:p>
@@ -227,7 +238,89 @@
               <w:rPr>
                 <w:rFonts w:ascii="Arial" w:hAnsi="Arial" w:cs="Arial"/>
               </w:rPr>
+              <w:t>10:05-11:35:</w:t>
+            </w:r>
+            <w:r>
+              <w:rPr>
+                <w:rFonts w:ascii="Arial" w:hAnsi="Arial" w:cs="Arial"/>
+              </w:rPr>
+              <w:t xml:space="preserve"> </w:t>
+            </w:r>
+            <w:r>
+              <w:rPr>
+                <w:rFonts w:ascii="Arial" w:hAnsi="Arial" w:cs="Arial"/>
+              </w:rPr>
+              <w:t xml:space="preserve">creazione mappa </w:t>
+            </w:r>
+            <w:proofErr w:type="spellStart"/>
+            <w:r>
+              <w:rPr>
+                <w:rFonts w:ascii="Arial" w:hAnsi="Arial" w:cs="Arial"/>
+              </w:rPr>
+              <w:t>hardcoded</w:t>
+            </w:r>
+            <w:proofErr w:type="spellEnd"/>
+            <w:r>
+              <w:rPr>
+                <w:rFonts w:ascii="Arial" w:hAnsi="Arial" w:cs="Arial"/>
+              </w:rPr>
+              <w:t>, implementazione teletrasporto</w:t>
+            </w:r>
+            <w:r>
+              <w:rPr>
+                <w:rFonts w:ascii="Arial" w:hAnsi="Arial" w:cs="Arial"/>
+              </w:rPr>
+              <w:t>, aggiunta interfaccia di gioco</w:t>
+            </w:r>
+          </w:p>
+          <w:p>
+            <w:pPr>
+              <w:rPr>
+                <w:rFonts w:ascii="Arial" w:hAnsi="Arial" w:cs="Arial"/>
+              </w:rPr>
+            </w:pPr>
+            <w:r>
+              <w:rPr>
+                <w:rFonts w:ascii="Arial" w:hAnsi="Arial" w:cs="Arial"/>
+              </w:rPr>
               <w:t>12:30-14:00:</w:t>
+            </w:r>
+            <w:r>
+              <w:rPr>
+                <w:rFonts w:ascii="Arial" w:hAnsi="Arial" w:cs="Arial"/>
+              </w:rPr>
+              <w:t xml:space="preserve"> creazione interfaccia per mappatura dei tasti</w:t>
+            </w:r>
+            <w:r>
+              <w:rPr>
+                <w:rFonts w:ascii="Arial" w:hAnsi="Arial" w:cs="Arial"/>
+              </w:rPr>
+              <w:t>, aggiunta interfaccia di gioco</w:t>
+            </w:r>
+          </w:p>
+          <w:p>
+            <w:pPr>
+              <w:rPr>
+                <w:rFonts w:ascii="Arial" w:hAnsi="Arial" w:cs="Arial"/>
+              </w:rPr>
+            </w:pPr>
+            <w:r>
+              <w:rPr>
+                <w:rFonts w:ascii="Arial" w:hAnsi="Arial" w:cs="Arial"/>
+              </w:rPr>
+              <w:t xml:space="preserve">14:15-15:45: </w:t>
+            </w:r>
+            <w:r>
+              <w:rPr>
+                <w:rFonts w:ascii="Arial" w:hAnsi="Arial" w:cs="Arial"/>
+              </w:rPr>
+              <w:t>creazione interfaccia per mappatura dei tasti</w:t>
+            </w:r>
+            <w:r>
+              <w:rPr>
+                <w:rFonts w:ascii="Arial" w:hAnsi="Arial" w:cs="Arial"/>
+              </w:rPr>
+              <w:t>, aggiunta interfaccia di gioco</w:t>
             </w:r>
           </w:p>
         </w:tc>
@@ -458,6 +551,12 @@
                 <w:rFonts w:ascii="Arial" w:hAnsi="Arial" w:cs="Arial"/>
               </w:rPr>
             </w:pPr>
+            <w:r>
+              <w:rPr>
+                <w:rFonts w:ascii="Arial" w:hAnsi="Arial" w:cs="Arial"/>
+              </w:rPr>
+              <w:t>Dobbiamo scrivere i protocolli di test, riprogrammare la gravità e continuare il trello</w:t>
+            </w:r>
             <w:bookmarkStart w:id="3" w:name="_GoBack"/>
             <w:bookmarkEnd w:id="3"/>
           </w:p>
@@ -4017,7 +4116,6 @@
     <w:rsid w:val="00886235"/>
     <w:rsid w:val="008A6626"/>
     <w:rsid w:val="008B4A4C"/>
-    <w:rsid w:val="008E13D5"/>
     <w:rsid w:val="008E6A10"/>
     <w:rsid w:val="008F0569"/>
     <w:rsid w:val="00910CDF"/>
@@ -4039,6 +4137,7 @@
     <w:rsid w:val="00AE278E"/>
     <w:rsid w:val="00AE7D08"/>
     <w:rsid w:val="00AF0AA0"/>
+    <w:rsid w:val="00B1159D"/>
     <w:rsid w:val="00B36B9F"/>
     <w:rsid w:val="00B5079C"/>
     <w:rsid w:val="00BD119E"/>
@@ -4868,7 +4967,7 @@
 </file>
 
 <file path=customXml/itemProps1.xml><?xml version="1.0" encoding="utf-8"?>
-<ds:datastoreItem xmlns:ds="http://schemas.openxmlformats.org/officeDocument/2006/customXml" ds:itemID="{17D4795E-B62D-402F-9DE7-B16166A43C15}">
+<ds:datastoreItem xmlns:ds="http://schemas.openxmlformats.org/officeDocument/2006/customXml" ds:itemID="{9F4C01F2-AAF8-4712-8427-476CCB9162C2}">
   <ds:schemaRefs>
     <ds:schemaRef ds:uri="http://schemas.openxmlformats.org/officeDocument/2006/bibliography"/>
   </ds:schemaRefs>

</xml_diff>